<commit_message>
Added additional pages for all the products.
These pages will hold content for all the products being sold.
</commit_message>
<xml_diff>
--- a/to do list..docx
+++ b/to do list..docx
@@ -30,6 +30,16 @@
     </w:p>
     <w:p>
       <w:r>
+        <w:t>--Add pages for all the products X</w:t>
+      </w:r>
+    </w:p>
+    <w:p>
+      <w:r>
+        <w:t>--Add pages for all the products pictures</w:t>
+      </w:r>
+    </w:p>
+    <w:p>
+      <w:r>
         <w:t>--Add a quote page that is similar to Printable Services’</w:t>
       </w:r>
     </w:p>
@@ -40,10 +50,15 @@
     </w:p>
     <w:p>
       <w:r>
-        <w:t xml:space="preserve">--Setup </w:t>
+        <w:t>--Put the quote button on the menu</w:t>
       </w:r>
       <w:bookmarkStart w:id="0" w:name="_GoBack"/>
       <w:bookmarkEnd w:id="0"/>
+    </w:p>
+    <w:p>
+      <w:r>
+        <w:t xml:space="preserve">--Setup </w:t>
+      </w:r>
     </w:p>
     <w:sectPr>
       <w:pgSz w:w="12240" w:h="15840"/>

</xml_diff>